<commit_message>
Initialise Attributes from Gameplay Ability
</commit_message>
<xml_diff>
--- a/Documentation/RPG Attributes.docx
+++ b/Documentation/RPG Attributes.docx
@@ -321,15 +321,7 @@
       </w:r>
       <w:proofErr w:type="spellEnd"/>
       <w:r>
-        <w:t xml:space="preserve">. To do this we need to expose </w:t>
-      </w:r>
-      <w:proofErr w:type="spellStart"/>
-      <w:r>
-        <w:t>the</w:t>
-      </w:r>
-      <w:proofErr w:type="spellEnd"/>
-      <w:r>
-        <w:t xml:space="preserve"> ability system component to BP, so that we can set a specific asset, the </w:t>
+        <w:t xml:space="preserve">. To do this we need to expose the ability system component to BP, so that we can set a specific asset, the </w:t>
       </w:r>
       <w:proofErr w:type="spellStart"/>
       <w:r>
@@ -1137,13 +1129,7 @@
       </w:r>
       <w:proofErr w:type="gramEnd"/>
       <w:r>
-        <w:t xml:space="preserve"> limited in application, but t</w:t>
-      </w:r>
-      <w:r>
-        <w:t>his can be pretty useful for some cases</w:t>
-      </w:r>
-      <w:r>
-        <w:t>; You just fill in the values and the ASC does the rest</w:t>
+        <w:t xml:space="preserve"> limited in application, but this can be pretty useful for some cases; You just fill in the values and the ASC does the rest</w:t>
       </w:r>
     </w:p>
     <w:p>
@@ -1153,8 +1139,1175 @@
     </w:p>
     <w:p/>
     <w:p/>
+    <w:p>
+      <w:pPr>
+        <w:pStyle w:val="Heading1"/>
+      </w:pPr>
+      <w:r>
+        <w:t>Initialising Attributes with Gameplay Effects</w:t>
+      </w:r>
+    </w:p>
     <w:p/>
+    <w:p>
+      <w:r>
+        <w:t xml:space="preserve">After disabling the data table previously used, go to </w:t>
+      </w:r>
+      <w:proofErr w:type="spellStart"/>
+      <w:r>
+        <w:t>AuraCharacterBase.h</w:t>
+      </w:r>
+      <w:proofErr w:type="spellEnd"/>
+    </w:p>
+    <w:p>
+      <w:r>
+        <w:t>Protected:</w:t>
+      </w:r>
+    </w:p>
+    <w:p>
+      <w:r>
+        <w:rPr>
+          <w:noProof/>
+        </w:rPr>
+        <w:drawing>
+          <wp:inline distT="0" distB="0" distL="0" distR="0" wp14:anchorId="6DC9E324" wp14:editId="751BCD84">
+            <wp:extent cx="4238625" cy="590550"/>
+            <wp:effectExtent l="0" t="0" r="9525" b="0"/>
+            <wp:docPr id="23" name="Picture 23" descr="A black background with white text&#10;&#10;Description automatically generated"/>
+            <wp:cNvGraphicFramePr>
+              <a:graphicFrameLocks xmlns:a="http://schemas.openxmlformats.org/drawingml/2006/main" noChangeAspect="1"/>
+            </wp:cNvGraphicFramePr>
+            <a:graphic xmlns:a="http://schemas.openxmlformats.org/drawingml/2006/main">
+              <a:graphicData uri="http://schemas.openxmlformats.org/drawingml/2006/picture">
+                <pic:pic xmlns:pic="http://schemas.openxmlformats.org/drawingml/2006/picture">
+                  <pic:nvPicPr>
+                    <pic:cNvPr id="23" name="Picture 23" descr="A black background with white text&#10;&#10;Description automatically generated"/>
+                    <pic:cNvPicPr/>
+                  </pic:nvPicPr>
+                  <pic:blipFill>
+                    <a:blip r:embed="rId25"/>
+                    <a:stretch>
+                      <a:fillRect/>
+                    </a:stretch>
+                  </pic:blipFill>
+                  <pic:spPr>
+                    <a:xfrm>
+                      <a:off x="0" y="0"/>
+                      <a:ext cx="4238625" cy="590550"/>
+                    </a:xfrm>
+                    <a:prstGeom prst="rect">
+                      <a:avLst/>
+                    </a:prstGeom>
+                  </pic:spPr>
+                </pic:pic>
+              </a:graphicData>
+            </a:graphic>
+          </wp:inline>
+        </w:drawing>
+      </w:r>
+    </w:p>
+    <w:p>
+      <w:r>
+        <w:t xml:space="preserve">So, we have a </w:t>
+      </w:r>
+      <w:proofErr w:type="spellStart"/>
+      <w:r>
+        <w:t>DefaultPrimaryAttributes</w:t>
+      </w:r>
+      <w:proofErr w:type="spellEnd"/>
+      <w:r>
+        <w:t>, now we need a way to apply these attributes</w:t>
+      </w:r>
+    </w:p>
+    <w:p>
+      <w:r>
+        <w:rPr>
+          <w:noProof/>
+        </w:rPr>
+        <w:lastRenderedPageBreak/>
+        <w:drawing>
+          <wp:inline distT="0" distB="0" distL="0" distR="0" wp14:anchorId="36C7C95D" wp14:editId="6C836043">
+            <wp:extent cx="5731510" cy="1022350"/>
+            <wp:effectExtent l="0" t="0" r="2540" b="6350"/>
+            <wp:docPr id="24" name="Picture 24" descr="A screenshot of a computer&#10;&#10;Description automatically generated"/>
+            <wp:cNvGraphicFramePr>
+              <a:graphicFrameLocks xmlns:a="http://schemas.openxmlformats.org/drawingml/2006/main" noChangeAspect="1"/>
+            </wp:cNvGraphicFramePr>
+            <a:graphic xmlns:a="http://schemas.openxmlformats.org/drawingml/2006/main">
+              <a:graphicData uri="http://schemas.openxmlformats.org/drawingml/2006/picture">
+                <pic:pic xmlns:pic="http://schemas.openxmlformats.org/drawingml/2006/picture">
+                  <pic:nvPicPr>
+                    <pic:cNvPr id="24" name="Picture 24" descr="A screenshot of a computer&#10;&#10;Description automatically generated"/>
+                    <pic:cNvPicPr/>
+                  </pic:nvPicPr>
+                  <pic:blipFill>
+                    <a:blip r:embed="rId26"/>
+                    <a:stretch>
+                      <a:fillRect/>
+                    </a:stretch>
+                  </pic:blipFill>
+                  <pic:spPr>
+                    <a:xfrm>
+                      <a:off x="0" y="0"/>
+                      <a:ext cx="5731510" cy="1022350"/>
+                    </a:xfrm>
+                    <a:prstGeom prst="rect">
+                      <a:avLst/>
+                    </a:prstGeom>
+                  </pic:spPr>
+                </pic:pic>
+              </a:graphicData>
+            </a:graphic>
+          </wp:inline>
+        </w:drawing>
+      </w:r>
+    </w:p>
+    <w:p>
+      <w:r>
+        <w:t>How to define.</w:t>
+      </w:r>
+    </w:p>
+    <w:p>
+      <w:r>
+        <w:t xml:space="preserve">First, if we’re going to call something like </w:t>
+      </w:r>
+      <w:proofErr w:type="spellStart"/>
+      <w:proofErr w:type="gramStart"/>
+      <w:r>
+        <w:t>ApplyGameplayEffectToSelf</w:t>
+      </w:r>
+      <w:proofErr w:type="spellEnd"/>
+      <w:r>
+        <w:t>(</w:t>
+      </w:r>
+      <w:proofErr w:type="gramEnd"/>
+      <w:r>
+        <w:t xml:space="preserve">) or </w:t>
+      </w:r>
+      <w:proofErr w:type="spellStart"/>
+      <w:r>
+        <w:t>toTarget</w:t>
+      </w:r>
+      <w:proofErr w:type="spellEnd"/>
+      <w:r>
+        <w:t xml:space="preserve">, we’ll need a </w:t>
+      </w:r>
+      <w:proofErr w:type="spellStart"/>
+      <w:r>
+        <w:t>GameplayEffectSpec</w:t>
+      </w:r>
+      <w:proofErr w:type="spellEnd"/>
+      <w:r>
+        <w:t xml:space="preserve"> to apply. Which we can create because we have a class for our </w:t>
+      </w:r>
+      <w:proofErr w:type="spellStart"/>
+      <w:r>
+        <w:t>DefaultPrimaryAttributes</w:t>
+      </w:r>
+      <w:proofErr w:type="spellEnd"/>
+    </w:p>
+    <w:p>
+      <w:proofErr w:type="gramStart"/>
+      <w:r>
+        <w:t>So</w:t>
+      </w:r>
+      <w:proofErr w:type="gramEnd"/>
+      <w:r>
+        <w:t xml:space="preserve"> work backwards.</w:t>
+      </w:r>
+    </w:p>
+    <w:p>
+      <w:r>
+        <w:t xml:space="preserve">Call the </w:t>
+      </w:r>
+      <w:proofErr w:type="spellStart"/>
+      <w:r>
+        <w:t>fn</w:t>
+      </w:r>
+      <w:proofErr w:type="spellEnd"/>
+      <w:r>
+        <w:t xml:space="preserve"> to apply the effect</w:t>
+      </w:r>
+    </w:p>
+    <w:p>
+      <w:r>
+        <w:t xml:space="preserve">We can always get our </w:t>
+      </w:r>
+      <w:proofErr w:type="spellStart"/>
+      <w:r>
+        <w:t>AbilitySystemComponent</w:t>
+      </w:r>
+      <w:proofErr w:type="spellEnd"/>
+      <w:r>
+        <w:t xml:space="preserve">, assuming that it’s valid at the time of calling, and from it call </w:t>
+      </w:r>
+      <w:proofErr w:type="spellStart"/>
+      <w:proofErr w:type="gramStart"/>
+      <w:r>
+        <w:t>Apply</w:t>
+      </w:r>
+      <w:r>
+        <w:t>GameplayEffectToTarget</w:t>
+      </w:r>
+      <w:proofErr w:type="spellEnd"/>
+      <w:r>
+        <w:t>(</w:t>
+      </w:r>
+      <w:proofErr w:type="gramEnd"/>
+      <w:r>
+        <w:t>)</w:t>
+      </w:r>
+    </w:p>
     <w:p/>
+    <w:p>
+      <w:r>
+        <w:rPr>
+          <w:noProof/>
+        </w:rPr>
+        <w:drawing>
+          <wp:inline distT="0" distB="0" distL="0" distR="0" wp14:anchorId="29428161" wp14:editId="253D3788">
+            <wp:extent cx="5731510" cy="609600"/>
+            <wp:effectExtent l="0" t="0" r="2540" b="0"/>
+            <wp:docPr id="25" name="Picture 25"/>
+            <wp:cNvGraphicFramePr>
+              <a:graphicFrameLocks xmlns:a="http://schemas.openxmlformats.org/drawingml/2006/main" noChangeAspect="1"/>
+            </wp:cNvGraphicFramePr>
+            <a:graphic xmlns:a="http://schemas.openxmlformats.org/drawingml/2006/main">
+              <a:graphicData uri="http://schemas.openxmlformats.org/drawingml/2006/picture">
+                <pic:pic xmlns:pic="http://schemas.openxmlformats.org/drawingml/2006/picture">
+                  <pic:nvPicPr>
+                    <pic:cNvPr id="1" name=""/>
+                    <pic:cNvPicPr/>
+                  </pic:nvPicPr>
+                  <pic:blipFill>
+                    <a:blip r:embed="rId27"/>
+                    <a:stretch>
+                      <a:fillRect/>
+                    </a:stretch>
+                  </pic:blipFill>
+                  <pic:spPr>
+                    <a:xfrm>
+                      <a:off x="0" y="0"/>
+                      <a:ext cx="5731510" cy="609600"/>
+                    </a:xfrm>
+                    <a:prstGeom prst="rect">
+                      <a:avLst/>
+                    </a:prstGeom>
+                  </pic:spPr>
+                </pic:pic>
+              </a:graphicData>
+            </a:graphic>
+          </wp:inline>
+        </w:drawing>
+      </w:r>
+    </w:p>
+    <w:p>
+      <w:r>
+        <w:t xml:space="preserve">To apply the </w:t>
+      </w:r>
+      <w:proofErr w:type="spellStart"/>
+      <w:r>
+        <w:t>Gamepla</w:t>
+      </w:r>
+      <w:proofErr w:type="spellEnd"/>
+      <w:r>
+        <w:t xml:space="preserve"> Effect we need a </w:t>
+      </w:r>
+      <w:proofErr w:type="spellStart"/>
+      <w:r>
+        <w:t>GameplayEffect</w:t>
+      </w:r>
+      <w:proofErr w:type="spellEnd"/>
+      <w:r>
+        <w:t xml:space="preserve"> Spec. </w:t>
+      </w:r>
+      <w:proofErr w:type="gramStart"/>
+      <w:r>
+        <w:t>Asa  reminder</w:t>
+      </w:r>
+      <w:proofErr w:type="gramEnd"/>
+      <w:r>
+        <w:t xml:space="preserve">, the function for this is </w:t>
+      </w:r>
+      <w:proofErr w:type="spellStart"/>
+      <w:r>
+        <w:t>MakeOutGoingSpec</w:t>
+      </w:r>
+      <w:proofErr w:type="spellEnd"/>
+      <w:r>
+        <w:t xml:space="preserve">(), taking in a </w:t>
+      </w:r>
+      <w:proofErr w:type="spellStart"/>
+      <w:r>
+        <w:t>UGameplayEffect</w:t>
+      </w:r>
+      <w:proofErr w:type="spellEnd"/>
+      <w:r>
+        <w:t>, a level and a context handle.</w:t>
+      </w:r>
+    </w:p>
+    <w:p>
+      <w:r>
+        <w:rPr>
+          <w:noProof/>
+        </w:rPr>
+        <w:drawing>
+          <wp:inline distT="0" distB="0" distL="0" distR="0" wp14:anchorId="6512D355" wp14:editId="1A6EF6B4">
+            <wp:extent cx="5731510" cy="382905"/>
+            <wp:effectExtent l="0" t="0" r="2540" b="0"/>
+            <wp:docPr id="26" name="Picture 26"/>
+            <wp:cNvGraphicFramePr>
+              <a:graphicFrameLocks xmlns:a="http://schemas.openxmlformats.org/drawingml/2006/main" noChangeAspect="1"/>
+            </wp:cNvGraphicFramePr>
+            <a:graphic xmlns:a="http://schemas.openxmlformats.org/drawingml/2006/main">
+              <a:graphicData uri="http://schemas.openxmlformats.org/drawingml/2006/picture">
+                <pic:pic xmlns:pic="http://schemas.openxmlformats.org/drawingml/2006/picture">
+                  <pic:nvPicPr>
+                    <pic:cNvPr id="1" name=""/>
+                    <pic:cNvPicPr/>
+                  </pic:nvPicPr>
+                  <pic:blipFill>
+                    <a:blip r:embed="rId28"/>
+                    <a:stretch>
+                      <a:fillRect/>
+                    </a:stretch>
+                  </pic:blipFill>
+                  <pic:spPr>
+                    <a:xfrm>
+                      <a:off x="0" y="0"/>
+                      <a:ext cx="5731510" cy="382905"/>
+                    </a:xfrm>
+                    <a:prstGeom prst="rect">
+                      <a:avLst/>
+                    </a:prstGeom>
+                  </pic:spPr>
+                </pic:pic>
+              </a:graphicData>
+            </a:graphic>
+          </wp:inline>
+        </w:drawing>
+      </w:r>
+    </w:p>
+    <w:p/>
+    <w:p>
+      <w:r>
+        <w:t>To get a context handle:</w:t>
+      </w:r>
+    </w:p>
+    <w:p>
+      <w:r>
+        <w:rPr>
+          <w:noProof/>
+        </w:rPr>
+        <w:drawing>
+          <wp:inline distT="0" distB="0" distL="0" distR="0" wp14:anchorId="7B36CBA8" wp14:editId="13CE03E6">
+            <wp:extent cx="5731510" cy="701040"/>
+            <wp:effectExtent l="0" t="0" r="2540" b="3810"/>
+            <wp:docPr id="27" name="Picture 27"/>
+            <wp:cNvGraphicFramePr>
+              <a:graphicFrameLocks xmlns:a="http://schemas.openxmlformats.org/drawingml/2006/main" noChangeAspect="1"/>
+            </wp:cNvGraphicFramePr>
+            <a:graphic xmlns:a="http://schemas.openxmlformats.org/drawingml/2006/main">
+              <a:graphicData uri="http://schemas.openxmlformats.org/drawingml/2006/picture">
+                <pic:pic xmlns:pic="http://schemas.openxmlformats.org/drawingml/2006/picture">
+                  <pic:nvPicPr>
+                    <pic:cNvPr id="1" name=""/>
+                    <pic:cNvPicPr/>
+                  </pic:nvPicPr>
+                  <pic:blipFill>
+                    <a:blip r:embed="rId29"/>
+                    <a:stretch>
+                      <a:fillRect/>
+                    </a:stretch>
+                  </pic:blipFill>
+                  <pic:spPr>
+                    <a:xfrm>
+                      <a:off x="0" y="0"/>
+                      <a:ext cx="5731510" cy="701040"/>
+                    </a:xfrm>
+                    <a:prstGeom prst="rect">
+                      <a:avLst/>
+                    </a:prstGeom>
+                  </pic:spPr>
+                </pic:pic>
+              </a:graphicData>
+            </a:graphic>
+          </wp:inline>
+        </w:drawing>
+      </w:r>
+    </w:p>
+    <w:p>
+      <w:r>
+        <w:t>Now we have our Context we can pass it into the next line:</w:t>
+      </w:r>
+    </w:p>
+    <w:p>
+      <w:r>
+        <w:rPr>
+          <w:noProof/>
+        </w:rPr>
+        <w:drawing>
+          <wp:inline distT="0" distB="0" distL="0" distR="0" wp14:anchorId="03BD341E" wp14:editId="6227D8F8">
+            <wp:extent cx="5731510" cy="266700"/>
+            <wp:effectExtent l="0" t="0" r="2540" b="0"/>
+            <wp:docPr id="28" name="Picture 28"/>
+            <wp:cNvGraphicFramePr>
+              <a:graphicFrameLocks xmlns:a="http://schemas.openxmlformats.org/drawingml/2006/main" noChangeAspect="1"/>
+            </wp:cNvGraphicFramePr>
+            <a:graphic xmlns:a="http://schemas.openxmlformats.org/drawingml/2006/main">
+              <a:graphicData uri="http://schemas.openxmlformats.org/drawingml/2006/picture">
+                <pic:pic xmlns:pic="http://schemas.openxmlformats.org/drawingml/2006/picture">
+                  <pic:nvPicPr>
+                    <pic:cNvPr id="1" name=""/>
+                    <pic:cNvPicPr/>
+                  </pic:nvPicPr>
+                  <pic:blipFill>
+                    <a:blip r:embed="rId30"/>
+                    <a:stretch>
+                      <a:fillRect/>
+                    </a:stretch>
+                  </pic:blipFill>
+                  <pic:spPr>
+                    <a:xfrm>
+                      <a:off x="0" y="0"/>
+                      <a:ext cx="5731510" cy="266700"/>
+                    </a:xfrm>
+                    <a:prstGeom prst="rect">
+                      <a:avLst/>
+                    </a:prstGeom>
+                  </pic:spPr>
+                </pic:pic>
+              </a:graphicData>
+            </a:graphic>
+          </wp:inline>
+        </w:drawing>
+      </w:r>
+    </w:p>
+    <w:p>
+      <w:r>
+        <w:t xml:space="preserve">This returns a Spec Handle, which we can pass into the next time. However, </w:t>
+      </w:r>
+      <w:proofErr w:type="gramStart"/>
+      <w:r>
+        <w:t>it’s</w:t>
+      </w:r>
+      <w:proofErr w:type="gramEnd"/>
+      <w:r>
+        <w:t xml:space="preserve"> not enough to just pass in the handle, we need to use the internal variable Data. Data is a wrapper, so we need to then call </w:t>
+      </w:r>
+      <w:proofErr w:type="gramStart"/>
+      <w:r>
+        <w:t>Get(</w:t>
+      </w:r>
+      <w:proofErr w:type="gramEnd"/>
+      <w:r>
+        <w:t xml:space="preserve">). This returns a pointer, but the function does not take in a pointer, so we </w:t>
+      </w:r>
+      <w:proofErr w:type="gramStart"/>
+      <w:r>
+        <w:t>have to</w:t>
+      </w:r>
+      <w:proofErr w:type="gramEnd"/>
+      <w:r>
+        <w:t xml:space="preserve"> dereference it!</w:t>
+      </w:r>
+    </w:p>
+    <w:p>
+      <w:proofErr w:type="gramStart"/>
+      <w:r>
+        <w:t>Finally</w:t>
+      </w:r>
+      <w:proofErr w:type="gramEnd"/>
+      <w:r>
+        <w:t xml:space="preserve"> the second argument required is the ASC</w:t>
+      </w:r>
+    </w:p>
+    <w:p>
+      <w:r>
+        <w:rPr>
+          <w:noProof/>
+        </w:rPr>
+        <w:drawing>
+          <wp:inline distT="0" distB="0" distL="0" distR="0" wp14:anchorId="162180BE" wp14:editId="5A4402AC">
+            <wp:extent cx="5731510" cy="438785"/>
+            <wp:effectExtent l="0" t="0" r="2540" b="0"/>
+            <wp:docPr id="29" name="Picture 29"/>
+            <wp:cNvGraphicFramePr>
+              <a:graphicFrameLocks xmlns:a="http://schemas.openxmlformats.org/drawingml/2006/main" noChangeAspect="1"/>
+            </wp:cNvGraphicFramePr>
+            <a:graphic xmlns:a="http://schemas.openxmlformats.org/drawingml/2006/main">
+              <a:graphicData uri="http://schemas.openxmlformats.org/drawingml/2006/picture">
+                <pic:pic xmlns:pic="http://schemas.openxmlformats.org/drawingml/2006/picture">
+                  <pic:nvPicPr>
+                    <pic:cNvPr id="1" name=""/>
+                    <pic:cNvPicPr/>
+                  </pic:nvPicPr>
+                  <pic:blipFill>
+                    <a:blip r:embed="rId31"/>
+                    <a:stretch>
+                      <a:fillRect/>
+                    </a:stretch>
+                  </pic:blipFill>
+                  <pic:spPr>
+                    <a:xfrm>
+                      <a:off x="0" y="0"/>
+                      <a:ext cx="5731510" cy="438785"/>
+                    </a:xfrm>
+                    <a:prstGeom prst="rect">
+                      <a:avLst/>
+                    </a:prstGeom>
+                  </pic:spPr>
+                </pic:pic>
+              </a:graphicData>
+            </a:graphic>
+          </wp:inline>
+        </w:drawing>
+      </w:r>
+    </w:p>
+    <w:p>
+      <w:proofErr w:type="gramStart"/>
+      <w:r>
+        <w:lastRenderedPageBreak/>
+        <w:t>Finally</w:t>
+      </w:r>
+      <w:proofErr w:type="gramEnd"/>
+      <w:r>
+        <w:t xml:space="preserve"> these can be made </w:t>
+      </w:r>
+      <w:proofErr w:type="spellStart"/>
+      <w:r>
+        <w:t>consts</w:t>
+      </w:r>
+      <w:proofErr w:type="spellEnd"/>
+    </w:p>
+    <w:p/>
+    <w:p>
+      <w:r>
+        <w:rPr>
+          <w:noProof/>
+        </w:rPr>
+        <w:drawing>
+          <wp:inline distT="0" distB="0" distL="0" distR="0" wp14:anchorId="042D636C" wp14:editId="0D1847A9">
+            <wp:extent cx="5731510" cy="703580"/>
+            <wp:effectExtent l="0" t="0" r="2540" b="1270"/>
+            <wp:docPr id="30" name="Picture 30"/>
+            <wp:cNvGraphicFramePr>
+              <a:graphicFrameLocks xmlns:a="http://schemas.openxmlformats.org/drawingml/2006/main" noChangeAspect="1"/>
+            </wp:cNvGraphicFramePr>
+            <a:graphic xmlns:a="http://schemas.openxmlformats.org/drawingml/2006/main">
+              <a:graphicData uri="http://schemas.openxmlformats.org/drawingml/2006/picture">
+                <pic:pic xmlns:pic="http://schemas.openxmlformats.org/drawingml/2006/picture">
+                  <pic:nvPicPr>
+                    <pic:cNvPr id="1" name=""/>
+                    <pic:cNvPicPr/>
+                  </pic:nvPicPr>
+                  <pic:blipFill>
+                    <a:blip r:embed="rId32"/>
+                    <a:stretch>
+                      <a:fillRect/>
+                    </a:stretch>
+                  </pic:blipFill>
+                  <pic:spPr>
+                    <a:xfrm>
+                      <a:off x="0" y="0"/>
+                      <a:ext cx="5731510" cy="703580"/>
+                    </a:xfrm>
+                    <a:prstGeom prst="rect">
+                      <a:avLst/>
+                    </a:prstGeom>
+                  </pic:spPr>
+                </pic:pic>
+              </a:graphicData>
+            </a:graphic>
+          </wp:inline>
+        </w:drawing>
+      </w:r>
+    </w:p>
+    <w:p/>
+    <w:p>
+      <w:r>
+        <w:t xml:space="preserve">This applies a </w:t>
+      </w:r>
+      <w:proofErr w:type="spellStart"/>
+      <w:r>
+        <w:t>GameplayEffectSpec</w:t>
+      </w:r>
+      <w:proofErr w:type="spellEnd"/>
+      <w:r>
+        <w:t xml:space="preserve"> to a target </w:t>
+      </w:r>
+      <w:proofErr w:type="spellStart"/>
+      <w:r>
+        <w:t>Abilitysystemcomponent</w:t>
+      </w:r>
+      <w:proofErr w:type="spellEnd"/>
+    </w:p>
+    <w:p>
+      <w:r>
+        <w:rPr>
+          <w:noProof/>
+        </w:rPr>
+        <w:drawing>
+          <wp:inline distT="0" distB="0" distL="0" distR="0" wp14:anchorId="2485F130" wp14:editId="1D287840">
+            <wp:extent cx="5731510" cy="647065"/>
+            <wp:effectExtent l="0" t="0" r="2540" b="635"/>
+            <wp:docPr id="31" name="Picture 31"/>
+            <wp:cNvGraphicFramePr>
+              <a:graphicFrameLocks xmlns:a="http://schemas.openxmlformats.org/drawingml/2006/main" noChangeAspect="1"/>
+            </wp:cNvGraphicFramePr>
+            <a:graphic xmlns:a="http://schemas.openxmlformats.org/drawingml/2006/main">
+              <a:graphicData uri="http://schemas.openxmlformats.org/drawingml/2006/picture">
+                <pic:pic xmlns:pic="http://schemas.openxmlformats.org/drawingml/2006/picture">
+                  <pic:nvPicPr>
+                    <pic:cNvPr id="1" name=""/>
+                    <pic:cNvPicPr/>
+                  </pic:nvPicPr>
+                  <pic:blipFill>
+                    <a:blip r:embed="rId33"/>
+                    <a:stretch>
+                      <a:fillRect/>
+                    </a:stretch>
+                  </pic:blipFill>
+                  <pic:spPr>
+                    <a:xfrm>
+                      <a:off x="0" y="0"/>
+                      <a:ext cx="5731510" cy="647065"/>
+                    </a:xfrm>
+                    <a:prstGeom prst="rect">
+                      <a:avLst/>
+                    </a:prstGeom>
+                  </pic:spPr>
+                </pic:pic>
+              </a:graphicData>
+            </a:graphic>
+          </wp:inline>
+        </w:drawing>
+      </w:r>
+    </w:p>
+    <w:p/>
+    <w:p>
+      <w:r>
+        <w:t xml:space="preserve">There should be no problem </w:t>
+      </w:r>
+      <w:proofErr w:type="gramStart"/>
+      <w:r>
+        <w:t>as long as</w:t>
+      </w:r>
+      <w:proofErr w:type="gramEnd"/>
+      <w:r>
+        <w:t xml:space="preserve"> all these values are correct, and we can check them</w:t>
+      </w:r>
+    </w:p>
+    <w:p>
+      <w:r>
+        <w:rPr>
+          <w:noProof/>
+        </w:rPr>
+        <w:drawing>
+          <wp:inline distT="0" distB="0" distL="0" distR="0" wp14:anchorId="3933BBE5" wp14:editId="10BC2306">
+            <wp:extent cx="3028950" cy="676275"/>
+            <wp:effectExtent l="0" t="0" r="0" b="9525"/>
+            <wp:docPr id="32" name="Picture 32" descr="A screen shot of a computer&#10;&#10;Description automatically generated"/>
+            <wp:cNvGraphicFramePr>
+              <a:graphicFrameLocks xmlns:a="http://schemas.openxmlformats.org/drawingml/2006/main" noChangeAspect="1"/>
+            </wp:cNvGraphicFramePr>
+            <a:graphic xmlns:a="http://schemas.openxmlformats.org/drawingml/2006/main">
+              <a:graphicData uri="http://schemas.openxmlformats.org/drawingml/2006/picture">
+                <pic:pic xmlns:pic="http://schemas.openxmlformats.org/drawingml/2006/picture">
+                  <pic:nvPicPr>
+                    <pic:cNvPr id="32" name="Picture 32" descr="A screen shot of a computer&#10;&#10;Description automatically generated"/>
+                    <pic:cNvPicPr/>
+                  </pic:nvPicPr>
+                  <pic:blipFill>
+                    <a:blip r:embed="rId34"/>
+                    <a:stretch>
+                      <a:fillRect/>
+                    </a:stretch>
+                  </pic:blipFill>
+                  <pic:spPr>
+                    <a:xfrm>
+                      <a:off x="0" y="0"/>
+                      <a:ext cx="3028950" cy="676275"/>
+                    </a:xfrm>
+                    <a:prstGeom prst="rect">
+                      <a:avLst/>
+                    </a:prstGeom>
+                  </pic:spPr>
+                </pic:pic>
+              </a:graphicData>
+            </a:graphic>
+          </wp:inline>
+        </w:drawing>
+      </w:r>
+    </w:p>
+    <w:p>
+      <w:r>
+        <w:t>Now we have the function, where do we call it?</w:t>
+      </w:r>
+    </w:p>
+    <w:p>
+      <w:r>
+        <w:t>It can be called in different circumstances, depending on if we are the aura character or the enemy</w:t>
+      </w:r>
+    </w:p>
+    <w:p>
+      <w:r>
+        <w:t xml:space="preserve">For the moment, </w:t>
+      </w:r>
+      <w:proofErr w:type="gramStart"/>
+      <w:r>
+        <w:t>we’ll</w:t>
+      </w:r>
+      <w:proofErr w:type="gramEnd"/>
+      <w:r>
+        <w:t xml:space="preserve"> do it for the character</w:t>
+      </w:r>
+    </w:p>
+    <w:p>
+      <w:r>
+        <w:t xml:space="preserve">Since we created this effect in the base character </w:t>
+      </w:r>
+      <w:proofErr w:type="gramStart"/>
+      <w:r>
+        <w:t>class</w:t>
+      </w:r>
+      <w:proofErr w:type="gramEnd"/>
+      <w:r>
+        <w:t xml:space="preserve"> we can inherit it in the character class</w:t>
+      </w:r>
+    </w:p>
+    <w:p>
+      <w:r>
+        <w:t xml:space="preserve">Unlike the </w:t>
+      </w:r>
+      <w:proofErr w:type="spellStart"/>
+      <w:r>
+        <w:t>InitAbilityActorInfo</w:t>
+      </w:r>
+      <w:proofErr w:type="spellEnd"/>
+      <w:r>
+        <w:t xml:space="preserve"> this does not need to be done on both sever and client, it only needs to be done on the server, because </w:t>
+      </w:r>
+      <w:proofErr w:type="gramStart"/>
+      <w:r>
+        <w:t>all of</w:t>
+      </w:r>
+      <w:proofErr w:type="gramEnd"/>
+      <w:r>
+        <w:t xml:space="preserve"> the attributes are marked to be replicated, so if we change them on the server they change on the client as well. We can do it locally as well to save waiting for replication, either is fine</w:t>
+      </w:r>
+    </w:p>
+    <w:p>
+      <w:r>
+        <w:t xml:space="preserve">If we do this in </w:t>
+      </w:r>
+      <w:proofErr w:type="spellStart"/>
+      <w:r>
+        <w:t>InitAbilityActorInfo</w:t>
+      </w:r>
+      <w:proofErr w:type="spellEnd"/>
+      <w:r>
+        <w:t xml:space="preserve">, we know that the ASC is valid at this point. </w:t>
+      </w:r>
+      <w:proofErr w:type="gramStart"/>
+      <w:r>
+        <w:t>So</w:t>
+      </w:r>
+      <w:proofErr w:type="gramEnd"/>
+      <w:r>
+        <w:t xml:space="preserve"> we know it’s safe to call it here; lets do it after the Hud</w:t>
+      </w:r>
+    </w:p>
+    <w:p/>
+    <w:p>
+      <w:r>
+        <w:rPr>
+          <w:noProof/>
+        </w:rPr>
+        <w:lastRenderedPageBreak/>
+        <w:drawing>
+          <wp:inline distT="0" distB="0" distL="0" distR="0" wp14:anchorId="2E1D541F" wp14:editId="721012FF">
+            <wp:extent cx="5731510" cy="2640330"/>
+            <wp:effectExtent l="0" t="0" r="2540" b="7620"/>
+            <wp:docPr id="33" name="Picture 33" descr="A screen shot of a computer program&#10;&#10;Description automatically generated"/>
+            <wp:cNvGraphicFramePr>
+              <a:graphicFrameLocks xmlns:a="http://schemas.openxmlformats.org/drawingml/2006/main" noChangeAspect="1"/>
+            </wp:cNvGraphicFramePr>
+            <a:graphic xmlns:a="http://schemas.openxmlformats.org/drawingml/2006/main">
+              <a:graphicData uri="http://schemas.openxmlformats.org/drawingml/2006/picture">
+                <pic:pic xmlns:pic="http://schemas.openxmlformats.org/drawingml/2006/picture">
+                  <pic:nvPicPr>
+                    <pic:cNvPr id="33" name="Picture 33" descr="A screen shot of a computer program&#10;&#10;Description automatically generated"/>
+                    <pic:cNvPicPr/>
+                  </pic:nvPicPr>
+                  <pic:blipFill>
+                    <a:blip r:embed="rId35"/>
+                    <a:stretch>
+                      <a:fillRect/>
+                    </a:stretch>
+                  </pic:blipFill>
+                  <pic:spPr>
+                    <a:xfrm>
+                      <a:off x="0" y="0"/>
+                      <a:ext cx="5731510" cy="2640330"/>
+                    </a:xfrm>
+                    <a:prstGeom prst="rect">
+                      <a:avLst/>
+                    </a:prstGeom>
+                  </pic:spPr>
+                </pic:pic>
+              </a:graphicData>
+            </a:graphic>
+          </wp:inline>
+        </w:drawing>
+      </w:r>
+    </w:p>
+    <w:p>
+      <w:r>
+        <w:t>Now all that remains is to make sure we have that effect and set some default values</w:t>
+      </w:r>
+    </w:p>
+    <w:p>
+      <w:r>
+        <w:t>Run in Debug mode</w:t>
+      </w:r>
+    </w:p>
+    <w:p>
+      <w:r>
+        <w:t xml:space="preserve">Error: 1 Remember to forward declare the </w:t>
+      </w:r>
+      <w:proofErr w:type="spellStart"/>
+      <w:r>
+        <w:t>UGameplayEffect</w:t>
+      </w:r>
+      <w:proofErr w:type="spellEnd"/>
+      <w:r>
+        <w:t xml:space="preserve"> class</w:t>
+      </w:r>
+    </w:p>
+    <w:p>
+      <w:r>
+        <w:t xml:space="preserve">Error 2: </w:t>
+      </w:r>
+      <w:proofErr w:type="spellStart"/>
+      <w:r>
+        <w:t>DefaultPrimaryAttributes</w:t>
+      </w:r>
+      <w:proofErr w:type="spellEnd"/>
+      <w:r>
+        <w:t xml:space="preserve"> is not a function! Change line to:</w:t>
+      </w:r>
+    </w:p>
+    <w:p>
+      <w:proofErr w:type="gramStart"/>
+      <w:r>
+        <w:t>Check(</w:t>
+      </w:r>
+      <w:proofErr w:type="spellStart"/>
+      <w:proofErr w:type="gramEnd"/>
+      <w:r>
+        <w:t>DefaultPrimaryAttributes</w:t>
+      </w:r>
+      <w:proofErr w:type="spellEnd"/>
+      <w:r>
+        <w:t>);</w:t>
+      </w:r>
+    </w:p>
+    <w:p/>
+    <w:p>
+      <w:r>
+        <w:t xml:space="preserve">Now in the editor we need a </w:t>
+      </w:r>
+      <w:proofErr w:type="spellStart"/>
+      <w:r>
+        <w:t>GameplayEffect</w:t>
+      </w:r>
+      <w:proofErr w:type="spellEnd"/>
+      <w:r>
+        <w:t xml:space="preserve"> to initialise the </w:t>
+      </w:r>
+      <w:proofErr w:type="spellStart"/>
+      <w:r>
+        <w:t>PrimaryAttribute</w:t>
+      </w:r>
+      <w:proofErr w:type="spellEnd"/>
+      <w:r>
+        <w:t xml:space="preserve"> values</w:t>
+      </w:r>
+    </w:p>
+    <w:p>
+      <w:r>
+        <w:t xml:space="preserve">This will be specific to the Aura Character, and eventually </w:t>
+      </w:r>
+      <w:proofErr w:type="gramStart"/>
+      <w:r>
+        <w:t>we’ll</w:t>
+      </w:r>
+      <w:proofErr w:type="gramEnd"/>
+      <w:r>
+        <w:t xml:space="preserve"> have different types of characters that start with different values</w:t>
+      </w:r>
+    </w:p>
+    <w:p>
+      <w:r>
+        <w:t xml:space="preserve">For now, </w:t>
+      </w:r>
+      <w:proofErr w:type="gramStart"/>
+      <w:r>
+        <w:t>we’ll</w:t>
+      </w:r>
+      <w:proofErr w:type="gramEnd"/>
+      <w:r>
+        <w:t xml:space="preserve"> create just 1 GE; an instant, applied once, with 4 modifiers, one for each primary attribute</w:t>
+      </w:r>
+    </w:p>
+    <w:p/>
+    <w:p>
+      <w:r>
+        <w:rPr>
+          <w:noProof/>
+        </w:rPr>
+        <w:lastRenderedPageBreak/>
+        <w:drawing>
+          <wp:inline distT="0" distB="0" distL="0" distR="0" wp14:anchorId="604C8DA3" wp14:editId="1E2A8955">
+            <wp:extent cx="5731510" cy="5550535"/>
+            <wp:effectExtent l="0" t="0" r="2540" b="0"/>
+            <wp:docPr id="34" name="Picture 34" descr="A screenshot of a computer&#10;&#10;Description automatically generated"/>
+            <wp:cNvGraphicFramePr>
+              <a:graphicFrameLocks xmlns:a="http://schemas.openxmlformats.org/drawingml/2006/main" noChangeAspect="1"/>
+            </wp:cNvGraphicFramePr>
+            <a:graphic xmlns:a="http://schemas.openxmlformats.org/drawingml/2006/main">
+              <a:graphicData uri="http://schemas.openxmlformats.org/drawingml/2006/picture">
+                <pic:pic xmlns:pic="http://schemas.openxmlformats.org/drawingml/2006/picture">
+                  <pic:nvPicPr>
+                    <pic:cNvPr id="34" name="Picture 34" descr="A screenshot of a computer&#10;&#10;Description automatically generated"/>
+                    <pic:cNvPicPr/>
+                  </pic:nvPicPr>
+                  <pic:blipFill>
+                    <a:blip r:embed="rId36"/>
+                    <a:stretch>
+                      <a:fillRect/>
+                    </a:stretch>
+                  </pic:blipFill>
+                  <pic:spPr>
+                    <a:xfrm>
+                      <a:off x="0" y="0"/>
+                      <a:ext cx="5731510" cy="5550535"/>
+                    </a:xfrm>
+                    <a:prstGeom prst="rect">
+                      <a:avLst/>
+                    </a:prstGeom>
+                  </pic:spPr>
+                </pic:pic>
+              </a:graphicData>
+            </a:graphic>
+          </wp:inline>
+        </w:drawing>
+      </w:r>
+    </w:p>
+    <w:p>
+      <w:r>
+        <w:t xml:space="preserve">Modifier </w:t>
+      </w:r>
+      <w:proofErr w:type="spellStart"/>
+      <w:r>
+        <w:t>opp</w:t>
+      </w:r>
+      <w:proofErr w:type="spellEnd"/>
+      <w:r>
+        <w:t xml:space="preserve"> is not add, </w:t>
+      </w:r>
+      <w:proofErr w:type="gramStart"/>
+      <w:r>
+        <w:t>it’s</w:t>
+      </w:r>
+      <w:proofErr w:type="gramEnd"/>
+      <w:r>
+        <w:t xml:space="preserve"> Override</w:t>
+      </w:r>
+    </w:p>
+    <w:p>
+      <w:r>
+        <w:rPr>
+          <w:noProof/>
+        </w:rPr>
+        <w:drawing>
+          <wp:inline distT="0" distB="0" distL="0" distR="0" wp14:anchorId="536136D1" wp14:editId="5380D574">
+            <wp:extent cx="5438775" cy="2009775"/>
+            <wp:effectExtent l="0" t="0" r="9525" b="9525"/>
+            <wp:docPr id="35" name="Picture 35" descr="A screenshot of a computer&#10;&#10;Description automatically generated"/>
+            <wp:cNvGraphicFramePr>
+              <a:graphicFrameLocks xmlns:a="http://schemas.openxmlformats.org/drawingml/2006/main" noChangeAspect="1"/>
+            </wp:cNvGraphicFramePr>
+            <a:graphic xmlns:a="http://schemas.openxmlformats.org/drawingml/2006/main">
+              <a:graphicData uri="http://schemas.openxmlformats.org/drawingml/2006/picture">
+                <pic:pic xmlns:pic="http://schemas.openxmlformats.org/drawingml/2006/picture">
+                  <pic:nvPicPr>
+                    <pic:cNvPr id="35" name="Picture 35" descr="A screenshot of a computer&#10;&#10;Description automatically generated"/>
+                    <pic:cNvPicPr/>
+                  </pic:nvPicPr>
+                  <pic:blipFill>
+                    <a:blip r:embed="rId37"/>
+                    <a:stretch>
+                      <a:fillRect/>
+                    </a:stretch>
+                  </pic:blipFill>
+                  <pic:spPr>
+                    <a:xfrm>
+                      <a:off x="0" y="0"/>
+                      <a:ext cx="5438775" cy="2009775"/>
+                    </a:xfrm>
+                    <a:prstGeom prst="rect">
+                      <a:avLst/>
+                    </a:prstGeom>
+                  </pic:spPr>
+                </pic:pic>
+              </a:graphicData>
+            </a:graphic>
+          </wp:inline>
+        </w:drawing>
+      </w:r>
+    </w:p>
+    <w:p>
+      <w:r>
+        <w:rPr>
+          <w:noProof/>
+        </w:rPr>
+        <w:lastRenderedPageBreak/>
+        <w:drawing>
+          <wp:inline distT="0" distB="0" distL="0" distR="0" wp14:anchorId="068E87D3" wp14:editId="12E26A43">
+            <wp:extent cx="5731510" cy="7289800"/>
+            <wp:effectExtent l="0" t="0" r="2540" b="6350"/>
+            <wp:docPr id="36" name="Picture 36" descr="A screenshot of a computer&#10;&#10;Description automatically generated"/>
+            <wp:cNvGraphicFramePr>
+              <a:graphicFrameLocks xmlns:a="http://schemas.openxmlformats.org/drawingml/2006/main" noChangeAspect="1"/>
+            </wp:cNvGraphicFramePr>
+            <a:graphic xmlns:a="http://schemas.openxmlformats.org/drawingml/2006/main">
+              <a:graphicData uri="http://schemas.openxmlformats.org/drawingml/2006/picture">
+                <pic:pic xmlns:pic="http://schemas.openxmlformats.org/drawingml/2006/picture">
+                  <pic:nvPicPr>
+                    <pic:cNvPr id="36" name="Picture 36" descr="A screenshot of a computer&#10;&#10;Description automatically generated"/>
+                    <pic:cNvPicPr/>
+                  </pic:nvPicPr>
+                  <pic:blipFill>
+                    <a:blip r:embed="rId38"/>
+                    <a:stretch>
+                      <a:fillRect/>
+                    </a:stretch>
+                  </pic:blipFill>
+                  <pic:spPr>
+                    <a:xfrm>
+                      <a:off x="0" y="0"/>
+                      <a:ext cx="5731510" cy="7289800"/>
+                    </a:xfrm>
+                    <a:prstGeom prst="rect">
+                      <a:avLst/>
+                    </a:prstGeom>
+                  </pic:spPr>
+                </pic:pic>
+              </a:graphicData>
+            </a:graphic>
+          </wp:inline>
+        </w:drawing>
+      </w:r>
+    </w:p>
+    <w:p>
+      <w:r>
+        <w:t xml:space="preserve">Once this is done we need to set the GE effect on the aura </w:t>
+      </w:r>
+      <w:proofErr w:type="gramStart"/>
+      <w:r>
+        <w:t>character(</w:t>
+      </w:r>
+      <w:proofErr w:type="gramEnd"/>
+      <w:r>
+        <w:t>otherwise game will crash)</w:t>
+      </w:r>
+    </w:p>
+    <w:p>
+      <w:r>
+        <w:rPr>
+          <w:noProof/>
+        </w:rPr>
+        <w:lastRenderedPageBreak/>
+        <w:drawing>
+          <wp:inline distT="0" distB="0" distL="0" distR="0" wp14:anchorId="7BDED140" wp14:editId="2D84FC5A">
+            <wp:extent cx="5731510" cy="1764030"/>
+            <wp:effectExtent l="0" t="0" r="2540" b="7620"/>
+            <wp:docPr id="37" name="Picture 37" descr="A screenshot of a computer&#10;&#10;Description automatically generated"/>
+            <wp:cNvGraphicFramePr>
+              <a:graphicFrameLocks xmlns:a="http://schemas.openxmlformats.org/drawingml/2006/main" noChangeAspect="1"/>
+            </wp:cNvGraphicFramePr>
+            <a:graphic xmlns:a="http://schemas.openxmlformats.org/drawingml/2006/main">
+              <a:graphicData uri="http://schemas.openxmlformats.org/drawingml/2006/picture">
+                <pic:pic xmlns:pic="http://schemas.openxmlformats.org/drawingml/2006/picture">
+                  <pic:nvPicPr>
+                    <pic:cNvPr id="37" name="Picture 37" descr="A screenshot of a computer&#10;&#10;Description automatically generated"/>
+                    <pic:cNvPicPr/>
+                  </pic:nvPicPr>
+                  <pic:blipFill>
+                    <a:blip r:embed="rId39"/>
+                    <a:stretch>
+                      <a:fillRect/>
+                    </a:stretch>
+                  </pic:blipFill>
+                  <pic:spPr>
+                    <a:xfrm>
+                      <a:off x="0" y="0"/>
+                      <a:ext cx="5731510" cy="1764030"/>
+                    </a:xfrm>
+                    <a:prstGeom prst="rect">
+                      <a:avLst/>
+                    </a:prstGeom>
+                  </pic:spPr>
+                </pic:pic>
+              </a:graphicData>
+            </a:graphic>
+          </wp:inline>
+        </w:drawing>
+      </w:r>
+    </w:p>
+    <w:p>
+      <w:r>
+        <w:rPr>
+          <w:noProof/>
+        </w:rPr>
+        <w:drawing>
+          <wp:inline distT="0" distB="0" distL="0" distR="0" wp14:anchorId="0CD502F8" wp14:editId="62DF9518">
+            <wp:extent cx="1724025" cy="1847850"/>
+            <wp:effectExtent l="0" t="0" r="9525" b="0"/>
+            <wp:docPr id="38" name="Picture 38" descr="A screenshot of a computer&#10;&#10;Description automatically generated"/>
+            <wp:cNvGraphicFramePr>
+              <a:graphicFrameLocks xmlns:a="http://schemas.openxmlformats.org/drawingml/2006/main" noChangeAspect="1"/>
+            </wp:cNvGraphicFramePr>
+            <a:graphic xmlns:a="http://schemas.openxmlformats.org/drawingml/2006/main">
+              <a:graphicData uri="http://schemas.openxmlformats.org/drawingml/2006/picture">
+                <pic:pic xmlns:pic="http://schemas.openxmlformats.org/drawingml/2006/picture">
+                  <pic:nvPicPr>
+                    <pic:cNvPr id="38" name="Picture 38" descr="A screenshot of a computer&#10;&#10;Description automatically generated"/>
+                    <pic:cNvPicPr/>
+                  </pic:nvPicPr>
+                  <pic:blipFill>
+                    <a:blip r:embed="rId40"/>
+                    <a:stretch>
+                      <a:fillRect/>
+                    </a:stretch>
+                  </pic:blipFill>
+                  <pic:spPr>
+                    <a:xfrm>
+                      <a:off x="0" y="0"/>
+                      <a:ext cx="1724025" cy="1847850"/>
+                    </a:xfrm>
+                    <a:prstGeom prst="rect">
+                      <a:avLst/>
+                    </a:prstGeom>
+                  </pic:spPr>
+                </pic:pic>
+              </a:graphicData>
+            </a:graphic>
+          </wp:inline>
+        </w:drawing>
+      </w:r>
+    </w:p>
     <w:sectPr>
       <w:pgSz w:w="11906" w:h="16838"/>
       <w:pgMar w:top="1440" w:right="1440" w:bottom="1440" w:left="1440" w:header="708" w:footer="708" w:gutter="0"/>
@@ -1659,6 +2812,16 @@
       <w:szCs w:val="32"/>
     </w:rPr>
   </w:style>
+  <w:style w:type="character" w:customStyle="1" w:styleId="pl-k">
+    <w:name w:val="pl-k"/>
+    <w:basedOn w:val="DefaultParagraphFont"/>
+    <w:rsid w:val="00B41F5A"/>
+  </w:style>
+  <w:style w:type="character" w:customStyle="1" w:styleId="pl-en">
+    <w:name w:val="pl-en"/>
+    <w:basedOn w:val="DefaultParagraphFont"/>
+    <w:rsid w:val="00B41F5A"/>
+  </w:style>
 </w:styles>
 </file>
 

</xml_diff>